<commit_message>
found/fixed type in resume
</commit_message>
<xml_diff>
--- a/Downloads/Resume_Hawkins_3.0.docx
+++ b/Downloads/Resume_Hawkins_3.0.docx
@@ -1005,7 +1005,15 @@
         <w:ind w:left="1426" w:right="0" w:hanging="360"/>
       </w:pPr>
       <w:r>
-        <w:t xml:space="preserve">Updated webserver (JavaScript) for remote access to optical polarization ray tracing software </w:t>
+        <w:t>Updated webserver (</w:t>
+      </w:r>
+      <w:r>
+        <w:t>node.js</w:t>
+      </w:r>
+      <w:bookmarkStart w:id="0" w:name="_GoBack"/>
+      <w:bookmarkEnd w:id="0"/>
+      <w:r>
+        <w:t xml:space="preserve">) for remote access to optical polarization ray tracing software </w:t>
       </w:r>
     </w:p>
     <w:p>
@@ -1456,8 +1464,6 @@
       <w:r>
         <w:t>, Polaris-M</w:t>
       </w:r>
-      <w:bookmarkStart w:id="0" w:name="_GoBack"/>
-      <w:bookmarkEnd w:id="0"/>
     </w:p>
     <w:p>
       <w:r>
@@ -2619,7 +2625,7 @@
 </file>
 
 <file path=customXml/itemProps1.xml><?xml version="1.0" encoding="utf-8"?>
-<ds:datastoreItem xmlns:ds="http://schemas.openxmlformats.org/officeDocument/2006/customXml" ds:itemID="{F4C981F7-DC6F-497F-B072-9F89218691A4}">
+<ds:datastoreItem xmlns:ds="http://schemas.openxmlformats.org/officeDocument/2006/customXml" ds:itemID="{2591BA74-AAFC-4AD1-8923-CA5C186F8E4D}">
   <ds:schemaRefs>
     <ds:schemaRef ds:uri="http://schemas.openxmlformats.org/officeDocument/2006/bibliography"/>
   </ds:schemaRefs>

</xml_diff>

<commit_message>
added primes to the projects section/resume update
</commit_message>
<xml_diff>
--- a/Downloads/Resume_Hawkins_3.0.docx
+++ b/Downloads/Resume_Hawkins_3.0.docx
@@ -31,6 +31,8 @@
         </w:rPr>
         <w:t xml:space="preserve"> Hawkins </w:t>
       </w:r>
+      <w:bookmarkStart w:id="0" w:name="_GoBack"/>
+      <w:bookmarkEnd w:id="0"/>
     </w:p>
     <w:p>
       <w:pPr>
@@ -60,7 +62,7 @@
     </w:p>
     <w:p>
       <w:pPr>
-        <w:spacing w:after="0" w:line="360" w:lineRule="auto"/>
+        <w:spacing w:after="120" w:line="360" w:lineRule="auto"/>
         <w:ind w:left="14" w:right="58" w:hanging="14"/>
         <w:jc w:val="center"/>
       </w:pPr>
@@ -1438,8 +1440,6 @@
       <w:r>
         <w:t>,</w:t>
       </w:r>
-      <w:bookmarkStart w:id="0" w:name="_GoBack"/>
-      <w:bookmarkEnd w:id="0"/>
       <w:r>
         <w:t xml:space="preserve"> Node.js, Express, JSON</w:t>
       </w:r>
@@ -1531,41 +1531,7 @@
         <w:t xml:space="preserve">  </w:t>
       </w:r>
     </w:p>
-    <w:p>
-      <w:r>
-        <w:rPr>
-          <w:b/>
-        </w:rPr>
-        <w:t>Microsoft Office:</w:t>
-      </w:r>
-      <w:r>
-        <w:t xml:space="preserve"> </w:t>
-      </w:r>
-      <w:r>
-        <w:t>E</w:t>
-      </w:r>
-      <w:r>
-        <w:t xml:space="preserve">xcel, </w:t>
-      </w:r>
-      <w:r>
-        <w:t>W</w:t>
-      </w:r>
-      <w:r>
-        <w:t xml:space="preserve">ord, </w:t>
-      </w:r>
-      <w:r>
-        <w:t>P</w:t>
-      </w:r>
-      <w:r>
-        <w:t>ower</w:t>
-      </w:r>
-      <w:r>
-        <w:t>P</w:t>
-      </w:r>
-      <w:r>
-        <w:t>oint</w:t>
-      </w:r>
-    </w:p>
+    <w:p/>
     <w:sectPr>
       <w:pgSz w:w="12240" w:h="15840"/>
       <w:pgMar w:top="720" w:right="720" w:bottom="720" w:left="720" w:header="720" w:footer="720" w:gutter="0"/>
@@ -2631,7 +2597,7 @@
 </file>
 
 <file path=customXml/itemProps1.xml><?xml version="1.0" encoding="utf-8"?>
-<ds:datastoreItem xmlns:ds="http://schemas.openxmlformats.org/officeDocument/2006/customXml" ds:itemID="{446772BD-B6C4-49EE-8622-651208978CAB}">
+<ds:datastoreItem xmlns:ds="http://schemas.openxmlformats.org/officeDocument/2006/customXml" ds:itemID="{B86F191F-7E66-4BDD-83A4-41C6DCE40A9D}">
   <ds:schemaRefs>
     <ds:schemaRef ds:uri="http://schemas.openxmlformats.org/officeDocument/2006/bibliography"/>
   </ds:schemaRefs>

</xml_diff>